<commit_message>
Solution for lab 11
</commit_message>
<xml_diff>
--- a/solutions/src/lab10/Lab 10 - Phuong.docx
+++ b/solutions/src/lab10/Lab 10 - Phuong.docx
@@ -37,23 +37,7 @@
           <w:sz w:val="24"/>
           <w:szCs w:val="24"/>
         </w:rPr>
-        <w:t>In knapsack 0/1 problem, we need 2 inputs</w:t>
-      </w:r>
-      <w:r>
-        <w:rPr>
-          <w:rFonts w:ascii="Arial" w:hAnsi="Arial" w:cs="Arial"/>
-          <w:sz w:val="24"/>
-          <w:szCs w:val="24"/>
-        </w:rPr>
-        <w:t xml:space="preserve"> </w:t>
-      </w:r>
-      <w:r>
-        <w:rPr>
-          <w:rFonts w:ascii="Arial" w:hAnsi="Arial" w:cs="Arial"/>
-          <w:sz w:val="24"/>
-          <w:szCs w:val="24"/>
-        </w:rPr>
-        <w:t>(1 array &amp; 1 integer) to solve this problem:</w:t>
+        <w:t>In knapsack 0/1 problem, we need 2 inputs (1 array &amp; 1 integer) to solve this problem:</w:t>
       </w:r>
     </w:p>
     <w:p>
@@ -76,31 +60,7 @@
           <w:sz w:val="24"/>
           <w:szCs w:val="24"/>
         </w:rPr>
-        <w:t>An</w:t>
-      </w:r>
-      <w:r>
-        <w:rPr>
-          <w:rFonts w:ascii="Arial" w:hAnsi="Arial" w:cs="Arial"/>
-          <w:sz w:val="24"/>
-          <w:szCs w:val="24"/>
-        </w:rPr>
-        <w:t xml:space="preserve"> array</w:t>
-      </w:r>
-      <w:r>
-        <w:rPr>
-          <w:rFonts w:ascii="Arial" w:hAnsi="Arial" w:cs="Arial"/>
-          <w:sz w:val="24"/>
-          <w:szCs w:val="24"/>
-        </w:rPr>
-        <w:t xml:space="preserve"> of n items: [n1, n2, n3...] -</w:t>
-      </w:r>
-      <w:r>
-        <w:rPr>
-          <w:rFonts w:ascii="Arial" w:hAnsi="Arial" w:cs="Arial"/>
-          <w:sz w:val="24"/>
-          <w:szCs w:val="24"/>
-        </w:rPr>
-        <w:t xml:space="preserve"> each item with its value index and weight index.</w:t>
+        <w:t>An array of n items: [n1, n2, n3...] - each item with its value index and weight index.</w:t>
       </w:r>
     </w:p>
     <w:p>
@@ -123,31 +83,7 @@
           <w:sz w:val="24"/>
           <w:szCs w:val="24"/>
         </w:rPr>
-        <w:t xml:space="preserve">An </w:t>
-      </w:r>
-      <w:r>
-        <w:rPr>
-          <w:rFonts w:ascii="Arial" w:hAnsi="Arial" w:cs="Arial"/>
-          <w:sz w:val="24"/>
-          <w:szCs w:val="24"/>
-        </w:rPr>
-        <w:t xml:space="preserve">integer W </w:t>
-      </w:r>
-      <w:r>
-        <w:rPr>
-          <w:rFonts w:ascii="Arial" w:hAnsi="Arial" w:cs="Arial"/>
-          <w:sz w:val="24"/>
-          <w:szCs w:val="24"/>
-        </w:rPr>
-        <w:t>is</w:t>
-      </w:r>
-      <w:r>
-        <w:rPr>
-          <w:rFonts w:ascii="Arial" w:hAnsi="Arial" w:cs="Arial"/>
-          <w:sz w:val="24"/>
-          <w:szCs w:val="24"/>
-        </w:rPr>
-        <w:t xml:space="preserve"> maximum acceptable weight</w:t>
+        <w:t>An integer W is maximum acceptable weight</w:t>
       </w:r>
     </w:p>
     <w:p>
@@ -198,15 +134,7 @@
           <w:sz w:val="24"/>
           <w:szCs w:val="24"/>
         </w:rPr>
-        <w:t xml:space="preserve">n = [n1, n2, n3... </w:t>
-      </w:r>
-      <w:r>
-        <w:rPr>
-          <w:rFonts w:ascii="Arial" w:hAnsi="Arial" w:cs="Arial"/>
-          <w:sz w:val="24"/>
-          <w:szCs w:val="24"/>
-        </w:rPr>
-        <w:t xml:space="preserve"> n10]</w:t>
+        <w:t>n = [n1, n2, n3...  n10]</w:t>
       </w:r>
     </w:p>
     <w:p>
@@ -248,95 +176,7 @@
           <w:sz w:val="24"/>
           <w:szCs w:val="24"/>
         </w:rPr>
-        <w:t>S</w:t>
-      </w:r>
-      <w:r>
-        <w:rPr>
-          <w:rFonts w:ascii="Arial" w:hAnsi="Arial" w:cs="Arial"/>
-          <w:sz w:val="24"/>
-          <w:szCs w:val="24"/>
-        </w:rPr>
-        <w:t>o the time complexity T</w:t>
-      </w:r>
-      <w:r>
-        <w:rPr>
-          <w:rFonts w:ascii="Arial" w:hAnsi="Arial" w:cs="Arial"/>
-          <w:sz w:val="24"/>
-          <w:szCs w:val="24"/>
-        </w:rPr>
-        <w:t xml:space="preserve"> </w:t>
-      </w:r>
-      <w:r>
-        <w:rPr>
-          <w:rFonts w:ascii="Arial" w:hAnsi="Arial" w:cs="Arial"/>
-          <w:sz w:val="24"/>
-          <w:szCs w:val="24"/>
-        </w:rPr>
-        <w:t>(n) = O</w:t>
-      </w:r>
-      <w:r>
-        <w:rPr>
-          <w:rFonts w:ascii="Arial" w:hAnsi="Arial" w:cs="Arial"/>
-          <w:sz w:val="24"/>
-          <w:szCs w:val="24"/>
-        </w:rPr>
-        <w:t xml:space="preserve"> </w:t>
-      </w:r>
-      <w:r>
-        <w:rPr>
-          <w:rFonts w:ascii="Arial" w:hAnsi="Arial" w:cs="Arial"/>
-          <w:sz w:val="24"/>
-          <w:szCs w:val="24"/>
-        </w:rPr>
-        <w:t>(n</w:t>
-      </w:r>
-      <w:r>
-        <w:rPr>
-          <w:rFonts w:ascii="Arial" w:hAnsi="Arial" w:cs="Arial"/>
-          <w:sz w:val="24"/>
-          <w:szCs w:val="24"/>
-        </w:rPr>
-        <w:t>*</w:t>
-      </w:r>
-      <w:r>
-        <w:rPr>
-          <w:rFonts w:ascii="Arial" w:hAnsi="Arial" w:cs="Arial"/>
-          <w:sz w:val="24"/>
-          <w:szCs w:val="24"/>
-        </w:rPr>
-        <w:t>W) = O</w:t>
-      </w:r>
-      <w:r>
-        <w:rPr>
-          <w:rFonts w:ascii="Arial" w:hAnsi="Arial" w:cs="Arial"/>
-          <w:sz w:val="24"/>
-          <w:szCs w:val="24"/>
-        </w:rPr>
-        <w:t xml:space="preserve"> </w:t>
-      </w:r>
-      <w:r>
-        <w:rPr>
-          <w:rFonts w:ascii="Arial" w:hAnsi="Arial" w:cs="Arial"/>
-          <w:sz w:val="24"/>
-          <w:szCs w:val="24"/>
-        </w:rPr>
-        <w:t>(10*8) = O</w:t>
-      </w:r>
-      <w:r>
-        <w:rPr>
-          <w:rFonts w:ascii="Arial" w:hAnsi="Arial" w:cs="Arial"/>
-          <w:sz w:val="24"/>
-          <w:szCs w:val="24"/>
-        </w:rPr>
-        <w:t xml:space="preserve"> </w:t>
-      </w:r>
-      <w:r>
-        <w:rPr>
-          <w:rFonts w:ascii="Arial" w:hAnsi="Arial" w:cs="Arial"/>
-          <w:sz w:val="24"/>
-          <w:szCs w:val="24"/>
-        </w:rPr>
-        <w:t>(80)</w:t>
+        <w:t>So the time complexity T (n) = O (n*W) = O (10*8) = O (80)</w:t>
       </w:r>
     </w:p>
     <w:p>
@@ -369,15 +209,7 @@
           <w:sz w:val="24"/>
           <w:szCs w:val="24"/>
         </w:rPr>
-        <w:t xml:space="preserve">If </w:t>
-      </w:r>
-      <w:r>
-        <w:rPr>
-          <w:rFonts w:ascii="Arial" w:hAnsi="Arial" w:cs="Arial"/>
-          <w:sz w:val="24"/>
-          <w:szCs w:val="24"/>
-        </w:rPr>
-        <w:t>we double the size of n:</w:t>
+        <w:t>If we double the size of n:</w:t>
       </w:r>
     </w:p>
     <w:p>
@@ -400,23 +232,7 @@
           <w:sz w:val="24"/>
           <w:szCs w:val="24"/>
         </w:rPr>
-        <w:t xml:space="preserve">n = [n1, n2, n3... </w:t>
-      </w:r>
-      <w:r>
-        <w:rPr>
-          <w:rFonts w:ascii="Arial" w:hAnsi="Arial" w:cs="Arial"/>
-          <w:sz w:val="24"/>
-          <w:szCs w:val="24"/>
-        </w:rPr>
-        <w:t>n10] -&gt; n = [n1,</w:t>
-      </w:r>
-      <w:r>
-        <w:rPr>
-          <w:rFonts w:ascii="Arial" w:hAnsi="Arial" w:cs="Arial"/>
-          <w:sz w:val="24"/>
-          <w:szCs w:val="24"/>
-        </w:rPr>
-        <w:t xml:space="preserve"> n2, n3 ... n20]</w:t>
+        <w:t>n = [n1, n2, n3... n10] -&gt; n = [n1, n2, n3 ... n20]</w:t>
       </w:r>
     </w:p>
     <w:p>
@@ -435,15 +251,7 @@
           <w:sz w:val="24"/>
           <w:szCs w:val="24"/>
         </w:rPr>
-        <w:t>S</w:t>
-      </w:r>
-      <w:r>
-        <w:rPr>
-          <w:rFonts w:ascii="Arial" w:hAnsi="Arial" w:cs="Arial"/>
-          <w:sz w:val="24"/>
-          <w:szCs w:val="24"/>
-        </w:rPr>
-        <w:t xml:space="preserve">o time complexity </w:t>
+        <w:t xml:space="preserve">So time complexity </w:t>
       </w:r>
       <w:proofErr w:type="gramStart"/>
       <w:r>
@@ -461,71 +269,7 @@
           <w:sz w:val="24"/>
           <w:szCs w:val="24"/>
         </w:rPr>
-        <w:t>n) = O</w:t>
-      </w:r>
-      <w:r>
-        <w:rPr>
-          <w:rFonts w:ascii="Arial" w:hAnsi="Arial" w:cs="Arial"/>
-          <w:sz w:val="24"/>
-          <w:szCs w:val="24"/>
-        </w:rPr>
-        <w:t xml:space="preserve"> </w:t>
-      </w:r>
-      <w:r>
-        <w:rPr>
-          <w:rFonts w:ascii="Arial" w:hAnsi="Arial" w:cs="Arial"/>
-          <w:sz w:val="24"/>
-          <w:szCs w:val="24"/>
-        </w:rPr>
-        <w:t>(n</w:t>
-      </w:r>
-      <w:r>
-        <w:rPr>
-          <w:rFonts w:ascii="Arial" w:hAnsi="Arial" w:cs="Arial"/>
-          <w:sz w:val="24"/>
-          <w:szCs w:val="24"/>
-        </w:rPr>
-        <w:t>*</w:t>
-      </w:r>
-      <w:r>
-        <w:rPr>
-          <w:rFonts w:ascii="Arial" w:hAnsi="Arial" w:cs="Arial"/>
-          <w:sz w:val="24"/>
-          <w:szCs w:val="24"/>
-        </w:rPr>
-        <w:t>W) = O</w:t>
-      </w:r>
-      <w:r>
-        <w:rPr>
-          <w:rFonts w:ascii="Arial" w:hAnsi="Arial" w:cs="Arial"/>
-          <w:sz w:val="24"/>
-          <w:szCs w:val="24"/>
-        </w:rPr>
-        <w:t xml:space="preserve"> </w:t>
-      </w:r>
-      <w:r>
-        <w:rPr>
-          <w:rFonts w:ascii="Arial" w:hAnsi="Arial" w:cs="Arial"/>
-          <w:sz w:val="24"/>
-          <w:szCs w:val="24"/>
-        </w:rPr>
-        <w:t>(20*8) = O</w:t>
-      </w:r>
-      <w:r>
-        <w:rPr>
-          <w:rFonts w:ascii="Arial" w:hAnsi="Arial" w:cs="Arial"/>
-          <w:sz w:val="24"/>
-          <w:szCs w:val="24"/>
-        </w:rPr>
-        <w:t xml:space="preserve"> </w:t>
-      </w:r>
-      <w:r>
-        <w:rPr>
-          <w:rFonts w:ascii="Arial" w:hAnsi="Arial" w:cs="Arial"/>
-          <w:sz w:val="24"/>
-          <w:szCs w:val="24"/>
-        </w:rPr>
-        <w:t>(160)</w:t>
+        <w:t>n) = O (n*W) = O (20*8) = O (160)</w:t>
       </w:r>
     </w:p>
     <w:p>
@@ -558,15 +302,7 @@
           <w:sz w:val="24"/>
           <w:szCs w:val="24"/>
         </w:rPr>
-        <w:t>If</w:t>
-      </w:r>
-      <w:r>
-        <w:rPr>
-          <w:rFonts w:ascii="Arial" w:hAnsi="Arial" w:cs="Arial"/>
-          <w:sz w:val="24"/>
-          <w:szCs w:val="24"/>
-        </w:rPr>
-        <w:t xml:space="preserve"> </w:t>
+        <w:t xml:space="preserve">If </w:t>
       </w:r>
       <w:r>
         <w:rPr>
@@ -582,7 +318,33 @@
           <w:sz w:val="24"/>
           <w:szCs w:val="24"/>
         </w:rPr>
-        <w:t>double the size of W, it does not mean W=20, but the length is twice long:</w:t>
+        <w:t>double the size of W, it does not mean W=</w:t>
+      </w:r>
+      <w:r>
+        <w:rPr>
+          <w:rFonts w:ascii="Arial" w:hAnsi="Arial" w:cs="Arial"/>
+          <w:sz w:val="24"/>
+          <w:szCs w:val="24"/>
+        </w:rPr>
+        <w:t>16</w:t>
+      </w:r>
+      <w:r>
+        <w:rPr>
+          <w:rFonts w:ascii="Arial" w:hAnsi="Arial" w:cs="Arial"/>
+          <w:sz w:val="24"/>
+          <w:szCs w:val="24"/>
+        </w:rPr>
+        <w:t>, but t</w:t>
+      </w:r>
+      <w:bookmarkStart w:id="0" w:name="_GoBack"/>
+      <w:bookmarkEnd w:id="0"/>
+      <w:r>
+        <w:rPr>
+          <w:rFonts w:ascii="Arial" w:hAnsi="Arial" w:cs="Arial"/>
+          <w:sz w:val="24"/>
+          <w:szCs w:val="24"/>
+        </w:rPr>
+        <w:t>he length is twice long:</w:t>
       </w:r>
     </w:p>
     <w:p>
@@ -607,8 +369,6 @@
         </w:rPr>
         <w:t>W = 1000 -&gt; W = 10000000 in binary term (8-bit long)</w:t>
       </w:r>
-      <w:bookmarkStart w:id="0" w:name="_GoBack"/>
-      <w:bookmarkEnd w:id="0"/>
     </w:p>
     <w:p>
       <w:pPr>
@@ -626,87 +386,7 @@
           <w:sz w:val="24"/>
           <w:szCs w:val="24"/>
         </w:rPr>
-        <w:t>S</w:t>
-      </w:r>
-      <w:r>
-        <w:rPr>
-          <w:rFonts w:ascii="Arial" w:hAnsi="Arial" w:cs="Arial"/>
-          <w:sz w:val="24"/>
-          <w:szCs w:val="24"/>
-        </w:rPr>
-        <w:t>o T</w:t>
-      </w:r>
-      <w:r>
-        <w:rPr>
-          <w:rFonts w:ascii="Arial" w:hAnsi="Arial" w:cs="Arial"/>
-          <w:sz w:val="24"/>
-          <w:szCs w:val="24"/>
-        </w:rPr>
-        <w:t xml:space="preserve"> </w:t>
-      </w:r>
-      <w:r>
-        <w:rPr>
-          <w:rFonts w:ascii="Arial" w:hAnsi="Arial" w:cs="Arial"/>
-          <w:sz w:val="24"/>
-          <w:szCs w:val="24"/>
-        </w:rPr>
-        <w:t>(n) = O</w:t>
-      </w:r>
-      <w:r>
-        <w:rPr>
-          <w:rFonts w:ascii="Arial" w:hAnsi="Arial" w:cs="Arial"/>
-          <w:sz w:val="24"/>
-          <w:szCs w:val="24"/>
-        </w:rPr>
-        <w:t xml:space="preserve"> </w:t>
-      </w:r>
-      <w:r>
-        <w:rPr>
-          <w:rFonts w:ascii="Arial" w:hAnsi="Arial" w:cs="Arial"/>
-          <w:sz w:val="24"/>
-          <w:szCs w:val="24"/>
-        </w:rPr>
-        <w:t>(n</w:t>
-      </w:r>
-      <w:r>
-        <w:rPr>
-          <w:rFonts w:ascii="Arial" w:hAnsi="Arial" w:cs="Arial"/>
-          <w:sz w:val="24"/>
-          <w:szCs w:val="24"/>
-        </w:rPr>
-        <w:t>*</w:t>
-      </w:r>
-      <w:r>
-        <w:rPr>
-          <w:rFonts w:ascii="Arial" w:hAnsi="Arial" w:cs="Arial"/>
-          <w:sz w:val="24"/>
-          <w:szCs w:val="24"/>
-        </w:rPr>
-        <w:t>W) = O</w:t>
-      </w:r>
-      <w:r>
-        <w:rPr>
-          <w:rFonts w:ascii="Arial" w:hAnsi="Arial" w:cs="Arial"/>
-          <w:sz w:val="24"/>
-          <w:szCs w:val="24"/>
-        </w:rPr>
-        <w:t xml:space="preserve"> </w:t>
-      </w:r>
-      <w:r>
-        <w:rPr>
-          <w:rFonts w:ascii="Arial" w:hAnsi="Arial" w:cs="Arial"/>
-          <w:sz w:val="24"/>
-          <w:szCs w:val="24"/>
-        </w:rPr>
-        <w:t>(10*128)</w:t>
-      </w:r>
-      <w:r>
-        <w:rPr>
-          <w:rFonts w:ascii="Arial" w:hAnsi="Arial" w:cs="Arial"/>
-          <w:sz w:val="24"/>
-          <w:szCs w:val="24"/>
-        </w:rPr>
-        <w:t xml:space="preserve"> = O (10*2</w:t>
+        <w:t>So T (n) = O (n*W) = O (10*128) = O (10*2</w:t>
       </w:r>
       <w:r>
         <w:rPr>
@@ -723,31 +403,7 @@
           <w:sz w:val="24"/>
           <w:szCs w:val="24"/>
         </w:rPr>
-        <w:t>)</w:t>
-      </w:r>
-      <w:r>
-        <w:rPr>
-          <w:rFonts w:ascii="Arial" w:hAnsi="Arial" w:cs="Arial"/>
-          <w:sz w:val="24"/>
-          <w:szCs w:val="24"/>
-        </w:rPr>
-        <w:t xml:space="preserve"> = O</w:t>
-      </w:r>
-      <w:r>
-        <w:rPr>
-          <w:rFonts w:ascii="Arial" w:hAnsi="Arial" w:cs="Arial"/>
-          <w:sz w:val="24"/>
-          <w:szCs w:val="24"/>
-        </w:rPr>
-        <w:t xml:space="preserve"> </w:t>
-      </w:r>
-      <w:r>
-        <w:rPr>
-          <w:rFonts w:ascii="Arial" w:hAnsi="Arial" w:cs="Arial"/>
-          <w:sz w:val="24"/>
-          <w:szCs w:val="24"/>
-        </w:rPr>
-        <w:t>(1280)</w:t>
+        <w:t>) = O (1280)</w:t>
       </w:r>
     </w:p>
     <w:p>

</xml_diff>